<commit_message>
Updated report with keyed graphs and described bit length choices
</commit_message>
<xml_diff>
--- a/Project 2 - Hash Attack Report.docx
+++ b/Project 2 - Hash Attack Report.docx
@@ -353,7 +353,25 @@
           <w:sz w:val="24"/>
           <w:szCs w:val="24"/>
         </w:rPr>
-        <w:t xml:space="preserve">The purpose of this report is to compare and contrast </w:t>
+        <w:t xml:space="preserve">The purpose of this report is to </w:t>
+      </w:r>
+      <w:proofErr w:type="gramStart"/>
+      <w:r>
+        <w:rPr>
+          <w:rFonts w:ascii="Times New Roman" w:hAnsi="Times New Roman" w:cs="Times New Roman"/>
+          <w:sz w:val="24"/>
+          <w:szCs w:val="24"/>
+        </w:rPr>
+        <w:t>compare and contrast</w:t>
+      </w:r>
+      <w:proofErr w:type="gramEnd"/>
+      <w:r>
+        <w:rPr>
+          <w:rFonts w:ascii="Times New Roman" w:hAnsi="Times New Roman" w:cs="Times New Roman"/>
+          <w:sz w:val="24"/>
+          <w:szCs w:val="24"/>
+        </w:rPr>
+        <w:t xml:space="preserve"> </w:t>
       </w:r>
       <w:r>
         <w:rPr>
@@ -870,6 +888,7 @@
         </w:rPr>
         <w:t>) | m</w:t>
       </w:r>
+      <w:proofErr w:type="gramStart"/>
       <w:r>
         <w:rPr>
           <w:rFonts w:ascii="Times New Roman" w:hAnsi="Times New Roman" w:cs="Times New Roman"/>
@@ -889,7 +908,18 @@
           <w:sz w:val="24"/>
           <w:szCs w:val="24"/>
         </w:rPr>
-        <w:t xml:space="preserve"> != m</w:t>
+        <w:t xml:space="preserve"> !</w:t>
+      </w:r>
+      <w:proofErr w:type="gramEnd"/>
+      <w:r>
+        <w:rPr>
+          <w:rFonts w:ascii="Times New Roman" w:hAnsi="Times New Roman" w:cs="Times New Roman"/>
+          <w:i/>
+          <w:iCs/>
+          <w:sz w:val="24"/>
+          <w:szCs w:val="24"/>
+        </w:rPr>
+        <w:t>= m</w:t>
       </w:r>
       <w:r>
         <w:rPr>
@@ -1068,7 +1098,25 @@
           <w:sz w:val="24"/>
           <w:szCs w:val="24"/>
         </w:rPr>
-        <w:t>(Girault, Cohen, &amp; Campana, 1988)</w:t>
+        <w:t>(</w:t>
+      </w:r>
+      <w:proofErr w:type="spellStart"/>
+      <w:r>
+        <w:rPr>
+          <w:rFonts w:ascii="Times New Roman" w:hAnsi="Times New Roman" w:cs="Times New Roman"/>
+          <w:sz w:val="24"/>
+          <w:szCs w:val="24"/>
+        </w:rPr>
+        <w:t>Girault</w:t>
+      </w:r>
+      <w:proofErr w:type="spellEnd"/>
+      <w:r>
+        <w:rPr>
+          <w:rFonts w:ascii="Times New Roman" w:hAnsi="Times New Roman" w:cs="Times New Roman"/>
+          <w:sz w:val="24"/>
+          <w:szCs w:val="24"/>
+        </w:rPr>
+        <w:t>, Cohen, &amp; Campana, 1988)</w:t>
       </w:r>
       <w:r>
         <w:rPr>
@@ -1468,7 +1516,25 @@
           <w:sz w:val="24"/>
           <w:szCs w:val="24"/>
         </w:rPr>
-        <w:t>(Preshing, 2011)</w:t>
+        <w:t>(</w:t>
+      </w:r>
+      <w:proofErr w:type="spellStart"/>
+      <w:r>
+        <w:rPr>
+          <w:rFonts w:ascii="Times New Roman" w:hAnsi="Times New Roman" w:cs="Times New Roman"/>
+          <w:sz w:val="24"/>
+          <w:szCs w:val="24"/>
+        </w:rPr>
+        <w:t>Preshing</w:t>
+      </w:r>
+      <w:proofErr w:type="spellEnd"/>
+      <w:r>
+        <w:rPr>
+          <w:rFonts w:ascii="Times New Roman" w:hAnsi="Times New Roman" w:cs="Times New Roman"/>
+          <w:sz w:val="24"/>
+          <w:szCs w:val="24"/>
+        </w:rPr>
+        <w:t>, 2011)</w:t>
       </w:r>
       <w:r>
         <w:rPr>
@@ -1713,7 +1779,39 @@
           <w:sz w:val="24"/>
           <w:szCs w:val="24"/>
         </w:rPr>
-        <w:t xml:space="preserve">  This should give us enough data to accurately </w:t>
+        <w:t xml:space="preserve">  </w:t>
+      </w:r>
+      <w:r>
+        <w:rPr>
+          <w:rFonts w:ascii="Times New Roman" w:hAnsi="Times New Roman" w:cs="Times New Roman"/>
+          <w:sz w:val="24"/>
+          <w:szCs w:val="24"/>
+        </w:rPr>
+        <w:t xml:space="preserve">These bit sizes were chosen because they fit inside the meaningful range of computing – meaning that 8 bits is relatively quick while 20 bits takes </w:t>
+      </w:r>
+      <w:r>
+        <w:rPr>
+          <w:rFonts w:ascii="Times New Roman" w:hAnsi="Times New Roman" w:cs="Times New Roman"/>
+          <w:sz w:val="24"/>
+          <w:szCs w:val="24"/>
+        </w:rPr>
+        <w:t>a few hours (for hundreds of attacks)</w:t>
+      </w:r>
+      <w:r>
+        <w:rPr>
+          <w:rFonts w:ascii="Times New Roman" w:hAnsi="Times New Roman" w:cs="Times New Roman"/>
+          <w:sz w:val="24"/>
+          <w:szCs w:val="24"/>
+        </w:rPr>
+        <w:t xml:space="preserve">.  Additionally, these bits are evenly spaced within the range so that we can reason more directly from the graphical results.  Finally, the range and number of attacks </w:t>
+      </w:r>
+      <w:r>
+        <w:rPr>
+          <w:rFonts w:ascii="Times New Roman" w:hAnsi="Times New Roman" w:cs="Times New Roman"/>
+          <w:sz w:val="24"/>
+          <w:szCs w:val="24"/>
+        </w:rPr>
+        <w:t xml:space="preserve">should give us enough data to accurately </w:t>
       </w:r>
       <w:r>
         <w:rPr>
@@ -2028,8 +2126,8 @@
           <w:szCs w:val="24"/>
         </w:rPr>
         <w:drawing>
-          <wp:inline distT="0" distB="0" distL="0" distR="0" wp14:anchorId="6F0417AB" wp14:editId="3B7CA6C3">
-            <wp:extent cx="2623222" cy="2093976"/>
+          <wp:inline distT="0" distB="0" distL="0" distR="0" wp14:anchorId="6F0417AB" wp14:editId="7F77D41D">
+            <wp:extent cx="2623222" cy="2093975"/>
             <wp:effectExtent l="0" t="0" r="5715" b="1905"/>
             <wp:docPr id="4" name="Picture 4"/>
             <wp:cNvGraphicFramePr>
@@ -2059,7 +2157,7 @@
                   <pic:spPr bwMode="auto">
                     <a:xfrm>
                       <a:off x="0" y="0"/>
-                      <a:ext cx="2623222" cy="2093976"/>
+                      <a:ext cx="2623222" cy="2093975"/>
                     </a:xfrm>
                     <a:prstGeom prst="rect">
                       <a:avLst/>
@@ -2293,7 +2391,16 @@
           <w:sz w:val="24"/>
           <w:szCs w:val="24"/>
         </w:rPr>
-        <w:t xml:space="preserve"> number of attempts ranges from zero to infinity.  The space below the expected number of attempts is thus capped at zero, while the space above the predicted line in infinite.  Hence, we expect </w:t>
+        <w:t xml:space="preserve"> number of attempts ranges from zero to infinity.  The space below the expected number of attempts is thus </w:t>
+      </w:r>
+      <w:r>
+        <w:rPr>
+          <w:rFonts w:ascii="Times New Roman" w:hAnsi="Times New Roman" w:cs="Times New Roman"/>
+          <w:sz w:val="24"/>
+          <w:szCs w:val="24"/>
+        </w:rPr>
+        <w:lastRenderedPageBreak/>
+        <w:t xml:space="preserve">capped at zero, while the space above the predicted line in infinite.  Hence, we expect </w:t>
       </w:r>
       <w:r>
         <w:rPr>
@@ -2384,6 +2491,66 @@
           <w:szCs w:val="24"/>
         </w:rPr>
         <w:t>).</w:t>
+      </w:r>
+    </w:p>
+    <w:p>
+      <w:pPr>
+        <w:spacing w:line="480" w:lineRule="auto"/>
+        <w:rPr>
+          <w:rFonts w:ascii="Times New Roman" w:hAnsi="Times New Roman" w:cs="Times New Roman"/>
+          <w:sz w:val="24"/>
+          <w:szCs w:val="24"/>
+        </w:rPr>
+      </w:pPr>
+      <w:r>
+        <w:drawing>
+          <wp:inline distT="0" distB="0" distL="0" distR="0" wp14:anchorId="738B9A55" wp14:editId="4F09FAEE">
+            <wp:extent cx="5943600" cy="947420"/>
+            <wp:effectExtent l="0" t="0" r="0" b="5080"/>
+            <wp:docPr id="7" name="Picture 7"/>
+            <wp:cNvGraphicFramePr>
+              <a:graphicFrameLocks xmlns:a="http://schemas.openxmlformats.org/drawingml/2006/main" noChangeAspect="1"/>
+            </wp:cNvGraphicFramePr>
+            <a:graphic xmlns:a="http://schemas.openxmlformats.org/drawingml/2006/main">
+              <a:graphicData uri="http://schemas.openxmlformats.org/drawingml/2006/picture">
+                <pic:pic xmlns:pic="http://schemas.openxmlformats.org/drawingml/2006/picture">
+                  <pic:nvPicPr>
+                    <pic:cNvPr id="0" name="Picture 1"/>
+                    <pic:cNvPicPr>
+                      <a:picLocks noChangeAspect="1" noChangeArrowheads="1"/>
+                    </pic:cNvPicPr>
+                  </pic:nvPicPr>
+                  <pic:blipFill>
+                    <a:blip r:embed="rId9">
+                      <a:extLst>
+                        <a:ext uri="{28A0092B-C50C-407E-A947-70E740481C1C}">
+                          <a14:useLocalDpi xmlns:a14="http://schemas.microsoft.com/office/drawing/2010/main" val="0"/>
+                        </a:ext>
+                      </a:extLst>
+                    </a:blip>
+                    <a:srcRect/>
+                    <a:stretch>
+                      <a:fillRect/>
+                    </a:stretch>
+                  </pic:blipFill>
+                  <pic:spPr bwMode="auto">
+                    <a:xfrm>
+                      <a:off x="0" y="0"/>
+                      <a:ext cx="5943600" cy="947420"/>
+                    </a:xfrm>
+                    <a:prstGeom prst="rect">
+                      <a:avLst/>
+                    </a:prstGeom>
+                    <a:noFill/>
+                    <a:ln>
+                      <a:noFill/>
+                    </a:ln>
+                  </pic:spPr>
+                </pic:pic>
+              </a:graphicData>
+            </a:graphic>
+          </wp:inline>
+        </w:drawing>
       </w:r>
     </w:p>
     <w:p>
@@ -2403,10 +2570,9 @@
           <w:sz w:val="24"/>
           <w:szCs w:val="24"/>
         </w:rPr>
-        <w:lastRenderedPageBreak/>
         <w:drawing>
-          <wp:inline distT="0" distB="0" distL="0" distR="0" wp14:anchorId="3848ECBA" wp14:editId="69D1CE1C">
-            <wp:extent cx="2600312" cy="2075688"/>
+          <wp:inline distT="0" distB="0" distL="0" distR="0" wp14:anchorId="3848ECBA" wp14:editId="5D579577">
+            <wp:extent cx="2600312" cy="2075687"/>
             <wp:effectExtent l="0" t="0" r="0" b="1270"/>
             <wp:docPr id="5" name="Picture 5"/>
             <wp:cNvGraphicFramePr>
@@ -2422,7 +2588,70 @@
                     </pic:cNvPicPr>
                   </pic:nvPicPr>
                   <pic:blipFill>
-                    <a:blip r:embed="rId9">
+                    <a:blip r:embed="rId10">
+                      <a:extLst>
+                        <a:ext uri="{28A0092B-C50C-407E-A947-70E740481C1C}">
+                          <a14:useLocalDpi xmlns:a14="http://schemas.microsoft.com/office/drawing/2010/main" val="0"/>
+                        </a:ext>
+                      </a:extLst>
+                    </a:blip>
+                    <a:stretch>
+                      <a:fillRect/>
+                    </a:stretch>
+                  </pic:blipFill>
+                  <pic:spPr bwMode="auto">
+                    <a:xfrm>
+                      <a:off x="0" y="0"/>
+                      <a:ext cx="2600312" cy="2075687"/>
+                    </a:xfrm>
+                    <a:prstGeom prst="rect">
+                      <a:avLst/>
+                    </a:prstGeom>
+                    <a:noFill/>
+                    <a:ln>
+                      <a:noFill/>
+                    </a:ln>
+                  </pic:spPr>
+                </pic:pic>
+              </a:graphicData>
+            </a:graphic>
+          </wp:inline>
+        </w:drawing>
+      </w:r>
+      <w:r>
+        <w:rPr>
+          <w:rFonts w:ascii="Times New Roman" w:hAnsi="Times New Roman" w:cs="Times New Roman"/>
+          <w:sz w:val="24"/>
+          <w:szCs w:val="24"/>
+        </w:rPr>
+        <w:t xml:space="preserve">  </w:t>
+      </w:r>
+      <w:r>
+        <w:rPr>
+          <w:rFonts w:ascii="Times New Roman" w:hAnsi="Times New Roman" w:cs="Times New Roman"/>
+          <w:noProof/>
+          <w:sz w:val="24"/>
+          <w:szCs w:val="24"/>
+        </w:rPr>
+        <w:drawing>
+          <wp:inline distT="0" distB="0" distL="0" distR="0" wp14:anchorId="6953AC48" wp14:editId="2437BCD5">
+            <wp:extent cx="2600312" cy="2075688"/>
+            <wp:effectExtent l="0" t="0" r="0" b="1270"/>
+            <wp:docPr id="6" name="Picture 6"/>
+            <wp:cNvGraphicFramePr>
+              <a:graphicFrameLocks xmlns:a="http://schemas.openxmlformats.org/drawingml/2006/main" noChangeAspect="1"/>
+            </wp:cNvGraphicFramePr>
+            <a:graphic xmlns:a="http://schemas.openxmlformats.org/drawingml/2006/main">
+              <a:graphicData uri="http://schemas.openxmlformats.org/drawingml/2006/picture">
+                <pic:pic xmlns:pic="http://schemas.openxmlformats.org/drawingml/2006/picture">
+                  <pic:nvPicPr>
+                    <pic:cNvPr id="6" name="Picture 6"/>
+                    <pic:cNvPicPr>
+                      <a:picLocks noChangeAspect="1" noChangeArrowheads="1"/>
+                    </pic:cNvPicPr>
+                  </pic:nvPicPr>
+                  <pic:blipFill>
+                    <a:blip r:embed="rId11">
                       <a:extLst>
                         <a:ext uri="{28A0092B-C50C-407E-A947-70E740481C1C}">
                           <a14:useLocalDpi xmlns:a14="http://schemas.microsoft.com/office/drawing/2010/main" val="0"/>
@@ -2452,26 +2681,274 @@
           </wp:inline>
         </w:drawing>
       </w:r>
-      <w:r>
-        <w:rPr>
-          <w:rFonts w:ascii="Times New Roman" w:hAnsi="Times New Roman" w:cs="Times New Roman"/>
-          <w:sz w:val="24"/>
-          <w:szCs w:val="24"/>
-        </w:rPr>
-        <w:t xml:space="preserve">  </w:t>
-      </w:r>
-      <w:r>
-        <w:rPr>
-          <w:rFonts w:ascii="Times New Roman" w:hAnsi="Times New Roman" w:cs="Times New Roman"/>
-          <w:noProof/>
-          <w:sz w:val="24"/>
-          <w:szCs w:val="24"/>
-        </w:rPr>
+    </w:p>
+    <w:p>
+      <w:pPr>
+        <w:spacing w:line="480" w:lineRule="auto"/>
+        <w:rPr>
+          <w:rFonts w:ascii="Times New Roman" w:hAnsi="Times New Roman" w:cs="Times New Roman"/>
+          <w:sz w:val="24"/>
+          <w:szCs w:val="24"/>
+        </w:rPr>
+      </w:pPr>
+      <w:r>
+        <w:rPr>
+          <w:rFonts w:ascii="Times New Roman" w:hAnsi="Times New Roman" w:cs="Times New Roman"/>
+          <w:sz w:val="24"/>
+          <w:szCs w:val="24"/>
+        </w:rPr>
+        <w:tab/>
+      </w:r>
+      <w:r>
+        <w:rPr>
+          <w:rFonts w:ascii="Times New Roman" w:hAnsi="Times New Roman" w:cs="Times New Roman"/>
+          <w:sz w:val="24"/>
+          <w:szCs w:val="24"/>
+        </w:rPr>
+        <w:t>W</w:t>
+      </w:r>
+      <w:r>
+        <w:rPr>
+          <w:rFonts w:ascii="Times New Roman" w:hAnsi="Times New Roman" w:cs="Times New Roman"/>
+          <w:sz w:val="24"/>
+          <w:szCs w:val="24"/>
+        </w:rPr>
+        <w:t xml:space="preserve">hen looking at the results for the </w:t>
+      </w:r>
+      <w:r>
+        <w:rPr>
+          <w:rFonts w:ascii="Times New Roman" w:hAnsi="Times New Roman" w:cs="Times New Roman"/>
+          <w:i/>
+          <w:iCs/>
+          <w:sz w:val="24"/>
+          <w:szCs w:val="24"/>
+        </w:rPr>
+        <w:t xml:space="preserve">pre-image </w:t>
+      </w:r>
+      <w:r>
+        <w:rPr>
+          <w:rFonts w:ascii="Times New Roman" w:hAnsi="Times New Roman" w:cs="Times New Roman"/>
+          <w:sz w:val="24"/>
+          <w:szCs w:val="24"/>
+        </w:rPr>
+        <w:t>attack</w:t>
+      </w:r>
+      <w:r>
+        <w:rPr>
+          <w:rFonts w:ascii="Times New Roman" w:hAnsi="Times New Roman" w:cs="Times New Roman"/>
+          <w:sz w:val="24"/>
+          <w:szCs w:val="24"/>
+        </w:rPr>
+        <w:t xml:space="preserve"> we can see that data closely follows the predicted line of: </w:t>
+      </w:r>
+      <w:r>
+        <w:rPr>
+          <w:rFonts w:ascii="Times New Roman" w:hAnsi="Times New Roman" w:cs="Times New Roman"/>
+          <w:i/>
+          <w:iCs/>
+          <w:sz w:val="24"/>
+          <w:szCs w:val="24"/>
+        </w:rPr>
+        <w:t>2</w:t>
+      </w:r>
+      <w:r>
+        <w:rPr>
+          <w:rFonts w:ascii="Times New Roman" w:hAnsi="Times New Roman" w:cs="Times New Roman"/>
+          <w:i/>
+          <w:iCs/>
+          <w:sz w:val="24"/>
+          <w:szCs w:val="24"/>
+          <w:vertAlign w:val="superscript"/>
+        </w:rPr>
+        <w:t>n</w:t>
+      </w:r>
+      <w:r>
+        <w:rPr>
+          <w:rFonts w:ascii="Times New Roman" w:hAnsi="Times New Roman" w:cs="Times New Roman"/>
+          <w:sz w:val="24"/>
+          <w:szCs w:val="24"/>
+        </w:rPr>
+        <w:t>.</w:t>
+      </w:r>
+      <w:r>
+        <w:rPr>
+          <w:rFonts w:ascii="Times New Roman" w:hAnsi="Times New Roman" w:cs="Times New Roman"/>
+          <w:sz w:val="24"/>
+          <w:szCs w:val="24"/>
+        </w:rPr>
+        <w:t xml:space="preserve">  This is because the prediction equation for </w:t>
+      </w:r>
+      <w:r>
+        <w:rPr>
+          <w:rFonts w:ascii="Times New Roman" w:hAnsi="Times New Roman" w:cs="Times New Roman"/>
+          <w:i/>
+          <w:iCs/>
+          <w:sz w:val="24"/>
+          <w:szCs w:val="24"/>
+        </w:rPr>
+        <w:t>pre-image attacks</w:t>
+      </w:r>
+      <w:r>
+        <w:rPr>
+          <w:rFonts w:ascii="Times New Roman" w:hAnsi="Times New Roman" w:cs="Times New Roman"/>
+          <w:sz w:val="24"/>
+          <w:szCs w:val="24"/>
+        </w:rPr>
+        <w:t xml:space="preserve"> (</w:t>
+      </w:r>
+      <w:r>
+        <w:rPr>
+          <w:rFonts w:ascii="Times New Roman" w:hAnsi="Times New Roman" w:cs="Times New Roman"/>
+          <w:i/>
+          <w:iCs/>
+          <w:sz w:val="24"/>
+          <w:szCs w:val="24"/>
+        </w:rPr>
+        <w:t>2</w:t>
+      </w:r>
+      <w:r>
+        <w:rPr>
+          <w:rFonts w:ascii="Times New Roman" w:hAnsi="Times New Roman" w:cs="Times New Roman"/>
+          <w:i/>
+          <w:iCs/>
+          <w:sz w:val="24"/>
+          <w:szCs w:val="24"/>
+          <w:vertAlign w:val="superscript"/>
+        </w:rPr>
+        <w:t>n</w:t>
+      </w:r>
+      <w:r>
+        <w:rPr>
+          <w:rFonts w:ascii="Times New Roman" w:hAnsi="Times New Roman" w:cs="Times New Roman"/>
+          <w:sz w:val="24"/>
+          <w:szCs w:val="24"/>
+        </w:rPr>
+        <w:t>) is not a lower bound</w:t>
+      </w:r>
+      <w:r>
+        <w:rPr>
+          <w:rFonts w:ascii="Times New Roman" w:hAnsi="Times New Roman" w:cs="Times New Roman"/>
+          <w:sz w:val="24"/>
+          <w:szCs w:val="24"/>
+        </w:rPr>
+        <w:t xml:space="preserve"> as stated by </w:t>
+      </w:r>
+      <w:proofErr w:type="spellStart"/>
+      <w:r>
+        <w:rPr>
+          <w:rFonts w:ascii="Times New Roman" w:hAnsi="Times New Roman" w:cs="Times New Roman"/>
+          <w:sz w:val="24"/>
+          <w:szCs w:val="24"/>
+        </w:rPr>
+        <w:t>Preshing</w:t>
+      </w:r>
+      <w:proofErr w:type="spellEnd"/>
+      <w:r>
+        <w:rPr>
+          <w:rFonts w:ascii="Times New Roman" w:hAnsi="Times New Roman" w:cs="Times New Roman"/>
+          <w:sz w:val="24"/>
+          <w:szCs w:val="24"/>
+        </w:rPr>
+        <w:t xml:space="preserve"> (2011)</w:t>
+      </w:r>
+      <w:r>
+        <w:rPr>
+          <w:rFonts w:ascii="Times New Roman" w:hAnsi="Times New Roman" w:cs="Times New Roman"/>
+          <w:sz w:val="24"/>
+          <w:szCs w:val="24"/>
+        </w:rPr>
+        <w:t xml:space="preserve">.  </w:t>
+      </w:r>
+      <w:r>
+        <w:rPr>
+          <w:rFonts w:ascii="Times New Roman" w:hAnsi="Times New Roman" w:cs="Times New Roman"/>
+          <w:sz w:val="24"/>
+          <w:szCs w:val="24"/>
+        </w:rPr>
+        <w:t>Thus,</w:t>
+      </w:r>
+      <w:r>
+        <w:rPr>
+          <w:rFonts w:ascii="Times New Roman" w:hAnsi="Times New Roman" w:cs="Times New Roman"/>
+          <w:sz w:val="24"/>
+          <w:szCs w:val="24"/>
+        </w:rPr>
+        <w:t xml:space="preserve"> we expect (as see) that our actual results closely adhere to the red prediction line.</w:t>
+      </w:r>
+      <w:r>
+        <w:rPr>
+          <w:rFonts w:ascii="Times New Roman" w:hAnsi="Times New Roman" w:cs="Times New Roman"/>
+          <w:sz w:val="24"/>
+          <w:szCs w:val="24"/>
+        </w:rPr>
+        <w:t xml:space="preserve"> </w:t>
+      </w:r>
+      <w:r>
+        <w:rPr>
+          <w:rFonts w:ascii="Times New Roman" w:hAnsi="Times New Roman" w:cs="Times New Roman"/>
+          <w:sz w:val="24"/>
+          <w:szCs w:val="24"/>
+        </w:rPr>
+        <w:t>This is also reflected in the boxplot, where the median is closer to the middle of the colored sections (Q</w:t>
+      </w:r>
+      <w:r>
+        <w:rPr>
+          <w:rFonts w:ascii="Times New Roman" w:hAnsi="Times New Roman" w:cs="Times New Roman"/>
+          <w:sz w:val="24"/>
+          <w:szCs w:val="24"/>
+          <w:vertAlign w:val="subscript"/>
+        </w:rPr>
+        <w:t>1</w:t>
+      </w:r>
+      <w:r>
+        <w:rPr>
+          <w:rFonts w:ascii="Times New Roman" w:hAnsi="Times New Roman" w:cs="Times New Roman"/>
+          <w:sz w:val="24"/>
+          <w:szCs w:val="24"/>
+        </w:rPr>
+        <w:t>-Q</w:t>
+      </w:r>
+      <w:r>
+        <w:rPr>
+          <w:rFonts w:ascii="Times New Roman" w:hAnsi="Times New Roman" w:cs="Times New Roman"/>
+          <w:sz w:val="24"/>
+          <w:szCs w:val="24"/>
+          <w:vertAlign w:val="subscript"/>
+        </w:rPr>
+        <w:t>3</w:t>
+      </w:r>
+      <w:r>
+        <w:rPr>
+          <w:rFonts w:ascii="Times New Roman" w:hAnsi="Times New Roman" w:cs="Times New Roman"/>
+          <w:sz w:val="24"/>
+          <w:szCs w:val="24"/>
+        </w:rPr>
+        <w:t>)</w:t>
+      </w:r>
+      <w:r>
+        <w:rPr>
+          <w:rFonts w:ascii="Times New Roman" w:hAnsi="Times New Roman" w:cs="Times New Roman"/>
+          <w:sz w:val="24"/>
+          <w:szCs w:val="24"/>
+        </w:rPr>
+        <w:t>.</w:t>
+      </w:r>
+    </w:p>
+    <w:p>
+      <w:pPr>
+        <w:spacing w:line="480" w:lineRule="auto"/>
+        <w:rPr>
+          <w:rFonts w:ascii="Times New Roman" w:hAnsi="Times New Roman" w:cs="Times New Roman"/>
+          <w:sz w:val="24"/>
+          <w:szCs w:val="24"/>
+        </w:rPr>
+      </w:pPr>
+      <w:r>
         <w:drawing>
-          <wp:inline distT="0" distB="0" distL="0" distR="0" wp14:anchorId="6953AC48" wp14:editId="2437BCD5">
-            <wp:extent cx="2600312" cy="2075688"/>
-            <wp:effectExtent l="0" t="0" r="0" b="1270"/>
-            <wp:docPr id="6" name="Picture 6"/>
+          <wp:inline distT="0" distB="0" distL="0" distR="0" wp14:anchorId="07EE32DA" wp14:editId="648358F9">
+            <wp:extent cx="5943600" cy="947420"/>
+            <wp:effectExtent l="0" t="0" r="0" b="5080"/>
+            <wp:docPr id="11" name="Picture 11"/>
             <wp:cNvGraphicFramePr>
               <a:graphicFrameLocks xmlns:a="http://schemas.openxmlformats.org/drawingml/2006/main" noChangeAspect="1"/>
             </wp:cNvGraphicFramePr>
@@ -2479,19 +2956,20 @@
               <a:graphicData uri="http://schemas.openxmlformats.org/drawingml/2006/picture">
                 <pic:pic xmlns:pic="http://schemas.openxmlformats.org/drawingml/2006/picture">
                   <pic:nvPicPr>
-                    <pic:cNvPr id="6" name="Picture 6"/>
+                    <pic:cNvPr id="0" name="Picture 3"/>
                     <pic:cNvPicPr>
                       <a:picLocks noChangeAspect="1" noChangeArrowheads="1"/>
                     </pic:cNvPicPr>
                   </pic:nvPicPr>
                   <pic:blipFill>
-                    <a:blip r:embed="rId10">
+                    <a:blip r:embed="rId12">
                       <a:extLst>
                         <a:ext uri="{28A0092B-C50C-407E-A947-70E740481C1C}">
                           <a14:useLocalDpi xmlns:a14="http://schemas.microsoft.com/office/drawing/2010/main" val="0"/>
                         </a:ext>
                       </a:extLst>
                     </a:blip>
+                    <a:srcRect/>
                     <a:stretch>
                       <a:fillRect/>
                     </a:stretch>
@@ -2499,7 +2977,7 @@
                   <pic:spPr bwMode="auto">
                     <a:xfrm>
                       <a:off x="0" y="0"/>
-                      <a:ext cx="2600312" cy="2075688"/>
+                      <a:ext cx="5943600" cy="947420"/>
                     </a:xfrm>
                     <a:prstGeom prst="rect">
                       <a:avLst/>
@@ -2531,256 +3009,7 @@
           <w:sz w:val="24"/>
           <w:szCs w:val="24"/>
         </w:rPr>
-        <w:tab/>
-      </w:r>
-      <w:r>
-        <w:rPr>
-          <w:rFonts w:ascii="Times New Roman" w:hAnsi="Times New Roman" w:cs="Times New Roman"/>
-          <w:sz w:val="24"/>
-          <w:szCs w:val="24"/>
-        </w:rPr>
-        <w:t>W</w:t>
-      </w:r>
-      <w:r>
-        <w:rPr>
-          <w:rFonts w:ascii="Times New Roman" w:hAnsi="Times New Roman" w:cs="Times New Roman"/>
-          <w:sz w:val="24"/>
-          <w:szCs w:val="24"/>
-        </w:rPr>
-        <w:t xml:space="preserve">hen looking at the results for the </w:t>
-      </w:r>
-      <w:r>
-        <w:rPr>
-          <w:rFonts w:ascii="Times New Roman" w:hAnsi="Times New Roman" w:cs="Times New Roman"/>
-          <w:i/>
-          <w:iCs/>
-          <w:sz w:val="24"/>
-          <w:szCs w:val="24"/>
-        </w:rPr>
-        <w:t xml:space="preserve">pre-image </w:t>
-      </w:r>
-      <w:r>
-        <w:rPr>
-          <w:rFonts w:ascii="Times New Roman" w:hAnsi="Times New Roman" w:cs="Times New Roman"/>
-          <w:sz w:val="24"/>
-          <w:szCs w:val="24"/>
-        </w:rPr>
-        <w:t>attack</w:t>
-      </w:r>
-      <w:r>
-        <w:rPr>
-          <w:rFonts w:ascii="Times New Roman" w:hAnsi="Times New Roman" w:cs="Times New Roman"/>
-          <w:sz w:val="24"/>
-          <w:szCs w:val="24"/>
-        </w:rPr>
-        <w:t xml:space="preserve"> we can see that data closely follows the predicted line of: </w:t>
-      </w:r>
-      <w:r>
-        <w:rPr>
-          <w:rFonts w:ascii="Times New Roman" w:hAnsi="Times New Roman" w:cs="Times New Roman"/>
-          <w:i/>
-          <w:iCs/>
-          <w:sz w:val="24"/>
-          <w:szCs w:val="24"/>
-        </w:rPr>
-        <w:t>2</w:t>
-      </w:r>
-      <w:r>
-        <w:rPr>
-          <w:rFonts w:ascii="Times New Roman" w:hAnsi="Times New Roman" w:cs="Times New Roman"/>
-          <w:i/>
-          <w:iCs/>
-          <w:sz w:val="24"/>
-          <w:szCs w:val="24"/>
-          <w:vertAlign w:val="superscript"/>
-        </w:rPr>
-        <w:t>n</w:t>
-      </w:r>
-      <w:r>
-        <w:rPr>
-          <w:rFonts w:ascii="Times New Roman" w:hAnsi="Times New Roman" w:cs="Times New Roman"/>
-          <w:sz w:val="24"/>
-          <w:szCs w:val="24"/>
-        </w:rPr>
-        <w:t>.</w:t>
-      </w:r>
-      <w:r>
-        <w:rPr>
-          <w:rFonts w:ascii="Times New Roman" w:hAnsi="Times New Roman" w:cs="Times New Roman"/>
-          <w:sz w:val="24"/>
-          <w:szCs w:val="24"/>
-        </w:rPr>
-        <w:t xml:space="preserve">  This is because the prediction equation for </w:t>
-      </w:r>
-      <w:r>
-        <w:rPr>
-          <w:rFonts w:ascii="Times New Roman" w:hAnsi="Times New Roman" w:cs="Times New Roman"/>
-          <w:i/>
-          <w:iCs/>
-          <w:sz w:val="24"/>
-          <w:szCs w:val="24"/>
-        </w:rPr>
-        <w:t>pre-image attacks</w:t>
-      </w:r>
-      <w:r>
-        <w:rPr>
-          <w:rFonts w:ascii="Times New Roman" w:hAnsi="Times New Roman" w:cs="Times New Roman"/>
-          <w:sz w:val="24"/>
-          <w:szCs w:val="24"/>
-        </w:rPr>
-        <w:t xml:space="preserve"> (</w:t>
-      </w:r>
-      <w:r>
-        <w:rPr>
-          <w:rFonts w:ascii="Times New Roman" w:hAnsi="Times New Roman" w:cs="Times New Roman"/>
-          <w:i/>
-          <w:iCs/>
-          <w:sz w:val="24"/>
-          <w:szCs w:val="24"/>
-        </w:rPr>
-        <w:t>2</w:t>
-      </w:r>
-      <w:r>
-        <w:rPr>
-          <w:rFonts w:ascii="Times New Roman" w:hAnsi="Times New Roman" w:cs="Times New Roman"/>
-          <w:i/>
-          <w:iCs/>
-          <w:sz w:val="24"/>
-          <w:szCs w:val="24"/>
-          <w:vertAlign w:val="superscript"/>
-        </w:rPr>
-        <w:t>n</w:t>
-      </w:r>
-      <w:r>
-        <w:rPr>
-          <w:rFonts w:ascii="Times New Roman" w:hAnsi="Times New Roman" w:cs="Times New Roman"/>
-          <w:sz w:val="24"/>
-          <w:szCs w:val="24"/>
-        </w:rPr>
-        <w:t>) is not a lower bound</w:t>
-      </w:r>
-      <w:r>
-        <w:rPr>
-          <w:rFonts w:ascii="Times New Roman" w:hAnsi="Times New Roman" w:cs="Times New Roman"/>
-          <w:sz w:val="24"/>
-          <w:szCs w:val="24"/>
-        </w:rPr>
-        <w:t xml:space="preserve"> as stated by </w:t>
-      </w:r>
-      <w:r>
-        <w:rPr>
-          <w:rFonts w:ascii="Times New Roman" w:hAnsi="Times New Roman" w:cs="Times New Roman"/>
-          <w:sz w:val="24"/>
-          <w:szCs w:val="24"/>
-        </w:rPr>
-        <w:t>Preshing</w:t>
-      </w:r>
-      <w:r>
-        <w:rPr>
-          <w:rFonts w:ascii="Times New Roman" w:hAnsi="Times New Roman" w:cs="Times New Roman"/>
-          <w:sz w:val="24"/>
-          <w:szCs w:val="24"/>
-        </w:rPr>
-        <w:t xml:space="preserve"> (2011)</w:t>
-      </w:r>
-      <w:r>
-        <w:rPr>
-          <w:rFonts w:ascii="Times New Roman" w:hAnsi="Times New Roman" w:cs="Times New Roman"/>
-          <w:sz w:val="24"/>
-          <w:szCs w:val="24"/>
-        </w:rPr>
-        <w:t xml:space="preserve">.  </w:t>
-      </w:r>
-      <w:r>
-        <w:rPr>
-          <w:rFonts w:ascii="Times New Roman" w:hAnsi="Times New Roman" w:cs="Times New Roman"/>
-          <w:sz w:val="24"/>
-          <w:szCs w:val="24"/>
-        </w:rPr>
-        <w:t>Thus,</w:t>
-      </w:r>
-      <w:r>
-        <w:rPr>
-          <w:rFonts w:ascii="Times New Roman" w:hAnsi="Times New Roman" w:cs="Times New Roman"/>
-          <w:sz w:val="24"/>
-          <w:szCs w:val="24"/>
-        </w:rPr>
-        <w:t xml:space="preserve"> we expect (as see) that our actual results closely adhere to the red prediction line.</w:t>
-      </w:r>
-      <w:r>
-        <w:rPr>
-          <w:rFonts w:ascii="Times New Roman" w:hAnsi="Times New Roman" w:cs="Times New Roman"/>
-          <w:sz w:val="24"/>
-          <w:szCs w:val="24"/>
-        </w:rPr>
-        <w:t xml:space="preserve"> </w:t>
-      </w:r>
-      <w:r>
-        <w:rPr>
-          <w:rFonts w:ascii="Times New Roman" w:hAnsi="Times New Roman" w:cs="Times New Roman"/>
-          <w:sz w:val="24"/>
-          <w:szCs w:val="24"/>
-        </w:rPr>
-        <w:t>This is also reflected in the boxplot, where the median is closer to the middle of the colored sections (Q</w:t>
-      </w:r>
-      <w:r>
-        <w:rPr>
-          <w:rFonts w:ascii="Times New Roman" w:hAnsi="Times New Roman" w:cs="Times New Roman"/>
-          <w:sz w:val="24"/>
-          <w:szCs w:val="24"/>
-          <w:vertAlign w:val="subscript"/>
-        </w:rPr>
-        <w:t>1</w:t>
-      </w:r>
-      <w:r>
-        <w:rPr>
-          <w:rFonts w:ascii="Times New Roman" w:hAnsi="Times New Roman" w:cs="Times New Roman"/>
-          <w:sz w:val="24"/>
-          <w:szCs w:val="24"/>
-        </w:rPr>
-        <w:t>-Q</w:t>
-      </w:r>
-      <w:r>
-        <w:rPr>
-          <w:rFonts w:ascii="Times New Roman" w:hAnsi="Times New Roman" w:cs="Times New Roman"/>
-          <w:sz w:val="24"/>
-          <w:szCs w:val="24"/>
-          <w:vertAlign w:val="subscript"/>
-        </w:rPr>
-        <w:t>3</w:t>
-      </w:r>
-      <w:r>
-        <w:rPr>
-          <w:rFonts w:ascii="Times New Roman" w:hAnsi="Times New Roman" w:cs="Times New Roman"/>
-          <w:sz w:val="24"/>
-          <w:szCs w:val="24"/>
-        </w:rPr>
-        <w:t>)</w:t>
-      </w:r>
-      <w:r>
-        <w:rPr>
-          <w:rFonts w:ascii="Times New Roman" w:hAnsi="Times New Roman" w:cs="Times New Roman"/>
-          <w:sz w:val="24"/>
-          <w:szCs w:val="24"/>
-        </w:rPr>
-        <w:t>.</w:t>
-      </w:r>
-    </w:p>
-    <w:p>
-      <w:pPr>
-        <w:spacing w:line="480" w:lineRule="auto"/>
-        <w:rPr>
-          <w:rFonts w:ascii="Times New Roman" w:hAnsi="Times New Roman" w:cs="Times New Roman"/>
-          <w:sz w:val="24"/>
-          <w:szCs w:val="24"/>
-        </w:rPr>
-      </w:pPr>
-      <w:r>
-        <w:rPr>
-          <w:rFonts w:ascii="Times New Roman" w:hAnsi="Times New Roman" w:cs="Times New Roman"/>
-          <w:sz w:val="24"/>
-          <w:szCs w:val="24"/>
-        </w:rPr>
+        <w:lastRenderedPageBreak/>
         <w:tab/>
         <w:t xml:space="preserve">Additionally, </w:t>
       </w:r>
@@ -2822,7 +3051,16 @@
           <w:sz w:val="24"/>
           <w:szCs w:val="24"/>
         </w:rPr>
-        <w:t>external review</w:t>
+        <w:t xml:space="preserve">external </w:t>
+      </w:r>
+      <w:proofErr w:type="gramStart"/>
+      <w:r>
+        <w:rPr>
+          <w:rFonts w:ascii="Times New Roman" w:hAnsi="Times New Roman" w:cs="Times New Roman"/>
+          <w:sz w:val="24"/>
+          <w:szCs w:val="24"/>
+        </w:rPr>
+        <w:t>review</w:t>
       </w:r>
       <w:r>
         <w:rPr>
@@ -2846,7 +3084,16 @@
           <w:sz w:val="24"/>
           <w:szCs w:val="24"/>
         </w:rPr>
-        <w:t>and has confirmed these findings.</w:t>
+        <w:t>and</w:t>
+      </w:r>
+      <w:proofErr w:type="gramEnd"/>
+      <w:r>
+        <w:rPr>
+          <w:rFonts w:ascii="Times New Roman" w:hAnsi="Times New Roman" w:cs="Times New Roman"/>
+          <w:sz w:val="24"/>
+          <w:szCs w:val="24"/>
+        </w:rPr>
+        <w:t xml:space="preserve"> has confirmed these findings.</w:t>
       </w:r>
     </w:p>
     <w:p>
@@ -3295,7 +3542,6 @@
           <w:szCs w:val="24"/>
           <w:lang w:eastAsia="es-CL"/>
         </w:rPr>
-        <w:lastRenderedPageBreak/>
         <w:t>References</w:t>
       </w:r>
     </w:p>
@@ -3311,6 +3557,7 @@
           <w:lang w:eastAsia="es-CL"/>
         </w:rPr>
       </w:pPr>
+      <w:proofErr w:type="spellStart"/>
       <w:r>
         <w:rPr>
           <w:rFonts w:ascii="Times New Roman" w:eastAsia="Times New Roman" w:hAnsi="Times New Roman" w:cs="Times New Roman"/>
@@ -3318,18 +3565,72 @@
           <w:szCs w:val="24"/>
           <w:lang w:eastAsia="es-CL"/>
         </w:rPr>
-        <w:t>Girault, M., Cohen, R., &amp; Campana, M. (1988). A generalized birthday attack. Paper presented at the </w:t>
-      </w:r>
+        <w:t>Girault</w:t>
+      </w:r>
+      <w:proofErr w:type="spellEnd"/>
       <w:r>
         <w:rPr>
           <w:rFonts w:ascii="Times New Roman" w:eastAsia="Times New Roman" w:hAnsi="Times New Roman" w:cs="Times New Roman"/>
-          <w:i/>
-          <w:iCs/>
           <w:sz w:val="24"/>
           <w:szCs w:val="24"/>
           <w:lang w:eastAsia="es-CL"/>
         </w:rPr>
-        <w:t>Workshop on the Theory and Application of of Cryptographic Techniques, </w:t>
+        <w:t xml:space="preserve">, M., Cohen, R., &amp; Campana, M. (1988). A generalized birthday </w:t>
+      </w:r>
+      <w:proofErr w:type="gramStart"/>
+      <w:r>
+        <w:rPr>
+          <w:rFonts w:ascii="Times New Roman" w:eastAsia="Times New Roman" w:hAnsi="Times New Roman" w:cs="Times New Roman"/>
+          <w:sz w:val="24"/>
+          <w:szCs w:val="24"/>
+          <w:lang w:eastAsia="es-CL"/>
+        </w:rPr>
+        <w:t>attack</w:t>
+      </w:r>
+      <w:proofErr w:type="gramEnd"/>
+      <w:r>
+        <w:rPr>
+          <w:rFonts w:ascii="Times New Roman" w:eastAsia="Times New Roman" w:hAnsi="Times New Roman" w:cs="Times New Roman"/>
+          <w:sz w:val="24"/>
+          <w:szCs w:val="24"/>
+          <w:lang w:eastAsia="es-CL"/>
+        </w:rPr>
+        <w:t>. Paper presented at the </w:t>
+      </w:r>
+      <w:r>
+        <w:rPr>
+          <w:rFonts w:ascii="Times New Roman" w:eastAsia="Times New Roman" w:hAnsi="Times New Roman" w:cs="Times New Roman"/>
+          <w:i/>
+          <w:iCs/>
+          <w:sz w:val="24"/>
+          <w:szCs w:val="24"/>
+          <w:lang w:eastAsia="es-CL"/>
+        </w:rPr>
+        <w:t xml:space="preserve">Workshop on the Theory and Application of </w:t>
+      </w:r>
+      <w:proofErr w:type="spellStart"/>
+      <w:r>
+        <w:rPr>
+          <w:rFonts w:ascii="Times New Roman" w:eastAsia="Times New Roman" w:hAnsi="Times New Roman" w:cs="Times New Roman"/>
+          <w:i/>
+          <w:iCs/>
+          <w:sz w:val="24"/>
+          <w:szCs w:val="24"/>
+          <w:lang w:eastAsia="es-CL"/>
+        </w:rPr>
+        <w:t>of</w:t>
+      </w:r>
+      <w:proofErr w:type="spellEnd"/>
+      <w:r>
+        <w:rPr>
+          <w:rFonts w:ascii="Times New Roman" w:eastAsia="Times New Roman" w:hAnsi="Times New Roman" w:cs="Times New Roman"/>
+          <w:i/>
+          <w:iCs/>
+          <w:sz w:val="24"/>
+          <w:szCs w:val="24"/>
+          <w:lang w:eastAsia="es-CL"/>
+        </w:rPr>
+        <w:t xml:space="preserve"> Cryptographic Techniques, </w:t>
       </w:r>
       <w:r>
         <w:rPr>
@@ -3354,6 +3655,7 @@
           <w:lang w:eastAsia="es-CL"/>
         </w:rPr>
       </w:pPr>
+      <w:proofErr w:type="spellStart"/>
       <w:r>
         <w:rPr>
           <w:rFonts w:ascii="Times New Roman" w:eastAsia="Times New Roman" w:hAnsi="Times New Roman" w:cs="Times New Roman"/>
@@ -3361,9 +3663,19 @@
           <w:szCs w:val="24"/>
           <w:lang w:eastAsia="es-CL"/>
         </w:rPr>
-        <w:t>Preshing, J. (2011). Hash collision probabilities. Retrieved from </w:t>
-      </w:r>
-      <w:hyperlink r:id="rId11" w:tgtFrame="_blank" w:history="1">
+        <w:t>Preshing</w:t>
+      </w:r>
+      <w:proofErr w:type="spellEnd"/>
+      <w:r>
+        <w:rPr>
+          <w:rFonts w:ascii="Times New Roman" w:eastAsia="Times New Roman" w:hAnsi="Times New Roman" w:cs="Times New Roman"/>
+          <w:sz w:val="24"/>
+          <w:szCs w:val="24"/>
+          <w:lang w:eastAsia="es-CL"/>
+        </w:rPr>
+        <w:t>, J. (2011). Hash collision probabilities. Retrieved from </w:t>
+      </w:r>
+      <w:hyperlink r:id="rId13" w:tgtFrame="_blank" w:history="1">
         <w:r>
           <w:rPr>
             <w:rFonts w:ascii="Times New Roman" w:eastAsia="Times New Roman" w:hAnsi="Times New Roman" w:cs="Times New Roman"/>

</xml_diff>